<commit_message>
Integrated Doxologies to Nativity
</commit_message>
<xml_diff>
--- a/Doxologies/15 Nativity Paramouni.docx
+++ b/Doxologies/15 Nativity Paramouni.docx
@@ -1,12 +1,12 @@
 
 <file path=word/document.xml><?xml version="1.0" encoding="utf-8"?>
-<w:document xmlns:ve="http://schemas.openxmlformats.org/markup-compatibility/2006" xmlns:o="urn:schemas-microsoft-com:office:office" xmlns:r="http://schemas.openxmlformats.org/officeDocument/2006/relationships" xmlns:m="http://schemas.openxmlformats.org/officeDocument/2006/math" xmlns:v="urn:schemas-microsoft-com:vml" xmlns:wp="http://schemas.openxmlformats.org/drawingml/2006/wordprocessingDrawing" xmlns:w10="urn:schemas-microsoft-com:office:word" xmlns:w="http://schemas.openxmlformats.org/wordprocessingml/2006/main" xmlns:wne="http://schemas.microsoft.com/office/word/2006/wordml">
+<w:document xmlns:wpc="http://schemas.microsoft.com/office/word/2010/wordprocessingCanvas" xmlns:mc="http://schemas.openxmlformats.org/markup-compatibility/2006" xmlns:o="urn:schemas-microsoft-com:office:office" xmlns:r="http://schemas.openxmlformats.org/officeDocument/2006/relationships" xmlns:m="http://schemas.openxmlformats.org/officeDocument/2006/math" xmlns:v="urn:schemas-microsoft-com:vml" xmlns:wp14="http://schemas.microsoft.com/office/word/2010/wordprocessingDrawing" xmlns:wp="http://schemas.openxmlformats.org/drawingml/2006/wordprocessingDrawing" xmlns:w10="urn:schemas-microsoft-com:office:word" xmlns:w="http://schemas.openxmlformats.org/wordprocessingml/2006/main" xmlns:w14="http://schemas.microsoft.com/office/word/2010/wordml" xmlns:wpg="http://schemas.microsoft.com/office/word/2010/wordprocessingGroup" xmlns:wpi="http://schemas.microsoft.com/office/word/2010/wordprocessingInk" xmlns:wne="http://schemas.microsoft.com/office/word/2006/wordml" xmlns:wps="http://schemas.microsoft.com/office/word/2010/wordprocessingShape" mc:Ignorable="w14 wp14">
   <w:body>
     <w:tbl>
       <w:tblPr>
         <w:tblStyle w:val="TableGrid"/>
         <w:tblW w:w="3354" w:type="pct"/>
-        <w:tblLook w:val="0420"/>
+        <w:tblLook w:val="0420" w:firstRow="1" w:lastRow="0" w:firstColumn="0" w:lastColumn="0" w:noHBand="0" w:noVBand="1"/>
       </w:tblPr>
       <w:tblGrid>
         <w:gridCol w:w="3171"/>
@@ -68,15 +68,16 @@
           </w:tcPr>
           <w:p>
             <w:pPr>
-              <w:pStyle w:val="CopticHangingVerse"/>
-            </w:pPr>
+              <w:pStyle w:val="CopticVersemulti-line"/>
+            </w:pPr>
+            <w:bookmarkStart w:id="0" w:name="_GoBack" w:colFirst="0" w:colLast="0"/>
             <w:r>
               <w:t>Ⲁⲓⲛⲁⲩ ⲉ̀ϯⲕ̀ⲧⲏⲥⲓⲥ ⲧⲏⲣⲥ ⲙ̀ⲫⲟⲟⲩ:</w:t>
             </w:r>
           </w:p>
           <w:p>
             <w:pPr>
-              <w:pStyle w:val="CopticHangingVerse"/>
+              <w:pStyle w:val="CopticVersemulti-line"/>
             </w:pPr>
             <w:r>
               <w:t xml:space="preserve">ⲥ̀ⲉⲣⲗⲁⲙⲡⲓⲛ ϧⲉⲛ ⲟⲩⲛⲓϣϯ ⲛ̀ⲟⲩⲱⲓⲛⲓ: </w:t>
@@ -84,7 +85,7 @@
           </w:p>
           <w:p>
             <w:pPr>
-              <w:pStyle w:val="CopticHangingVerse"/>
+              <w:pStyle w:val="CopticVersemulti-line"/>
             </w:pPr>
             <w:r>
               <w:t>ⲉⲑⲃⲉ ϯⲛⲓϣϯ ⲛ̀ⲑⲥⲱ̀ⲣⲓⲁ:</w:t>
@@ -110,13 +111,7 @@
               </w:rPr>
             </w:pPr>
             <w:r>
-              <w:t xml:space="preserve">Today all the creations, saw a great illuminating light, </w:t>
-            </w:r>
-            <w:r>
-              <w:t>because</w:t>
-            </w:r>
-            <w:r>
-              <w:t xml:space="preserve"> the divine appearance, that was revealed to us.</w:t>
+              <w:t>Today all the creations, saw a great illuminating light, because the divine appearance, that was revealed to us.</w:t>
             </w:r>
           </w:p>
         </w:tc>
@@ -126,35 +121,37 @@
           </w:tcPr>
           <w:p>
             <w:pPr>
+              <w:pStyle w:val="EngHang"/>
+            </w:pPr>
+            <w:r>
+              <w:t>Today all the creation</w:t>
+            </w:r>
+          </w:p>
+          <w:p>
+            <w:pPr>
+              <w:pStyle w:val="EngHang"/>
+            </w:pPr>
+            <w:r>
+              <w:t>Beheld a great illuminating light:</w:t>
+            </w:r>
+          </w:p>
+          <w:p>
+            <w:pPr>
+              <w:pStyle w:val="EngHang"/>
+            </w:pPr>
+            <w:r>
+              <w:t xml:space="preserve">The divine appearance, </w:t>
+            </w:r>
+          </w:p>
+          <w:p>
+            <w:pPr>
               <w:pStyle w:val="EngHangEnd"/>
             </w:pPr>
-            <w:r>
-              <w:t>Today all the creation</w:t>
-            </w:r>
-          </w:p>
-          <w:p>
-            <w:pPr>
-              <w:pStyle w:val="EngHangEnd"/>
-            </w:pPr>
-            <w:r>
-              <w:t>Beheld a great illuminating light:</w:t>
-            </w:r>
-          </w:p>
-          <w:p>
-            <w:pPr>
-              <w:pStyle w:val="EngHangEnd"/>
-            </w:pPr>
-            <w:r>
-              <w:t xml:space="preserve">The divine appearance, </w:t>
-            </w:r>
-          </w:p>
-          <w:p>
-            <w:pPr>
-              <w:pStyle w:val="EngHangEnd"/>
-            </w:pPr>
+            <w:proofErr w:type="gramStart"/>
             <w:r>
               <w:t>Which was revealed to us.</w:t>
             </w:r>
+            <w:proofErr w:type="gramEnd"/>
           </w:p>
         </w:tc>
         <w:tc>
@@ -175,33 +172,33 @@
           </w:tcPr>
           <w:p>
             <w:pPr>
+              <w:pStyle w:val="CopticVersemulti-line"/>
+            </w:pPr>
+            <w:r>
+              <w:t>Ϫⲉ ⲡⲓⲁⲧⲥⲁⲣⲝ ⲁϥϭⲓⲥⲁⲣⲝ:</w:t>
+            </w:r>
+          </w:p>
+          <w:p>
+            <w:pPr>
+              <w:pStyle w:val="CopticVersemulti-line"/>
+            </w:pPr>
+            <w:r>
+              <w:t>ⲁⲥⲙⲁⲥϥ ⲛ̀ϫⲉ ϯⲡⲁⲣⲑⲉⲛⲟⲥ:</w:t>
+            </w:r>
+          </w:p>
+          <w:p>
+            <w:pPr>
+              <w:pStyle w:val="CopticVersemulti-line"/>
+            </w:pPr>
+            <w:r>
+              <w:t>ⲙ̀ⲫ̀ⲣⲏϯ ⲛ̀ⲟⲩⲟⲛ ⲛⲓⲃⲉⲛ:</w:t>
+            </w:r>
+          </w:p>
+          <w:p>
+            <w:pPr>
               <w:pStyle w:val="CopticHangingVerse"/>
             </w:pPr>
             <w:r>
-              <w:t>Ϫⲉ ⲡⲓⲁⲧⲥⲁⲣⲝ ⲁϥϭⲓⲥⲁⲣⲝ:</w:t>
-            </w:r>
-          </w:p>
-          <w:p>
-            <w:pPr>
-              <w:pStyle w:val="CopticHangingVerse"/>
-            </w:pPr>
-            <w:r>
-              <w:t>ⲁⲥⲙⲁⲥϥ ⲛ̀ϫⲉ ϯⲡⲁⲣⲑⲉⲛⲟⲥ:</w:t>
-            </w:r>
-          </w:p>
-          <w:p>
-            <w:pPr>
-              <w:pStyle w:val="CopticHangingVerse"/>
-            </w:pPr>
-            <w:r>
-              <w:t>ⲙ̀ⲫ̀ⲣⲏϯ ⲛ̀ⲟⲩⲟⲛ ⲛⲓⲃⲉⲛ:</w:t>
-            </w:r>
-          </w:p>
-          <w:p>
-            <w:pPr>
-              <w:pStyle w:val="CopticHangingVerse"/>
-            </w:pPr>
-            <w:r>
               <w:t>ⲉϥⲟⲓ ⲛ̀ⲛⲟⲩϯ ⲉϥⲟⲓ ⲛ̀ⲣⲱⲙⲓ.</w:t>
             </w:r>
           </w:p>
@@ -212,13 +209,7 @@
           </w:tcPr>
           <w:p>
             <w:r>
-              <w:t xml:space="preserve">For the Incorporeal was incarnate, and </w:t>
-            </w:r>
-            <w:r>
-              <w:t>the</w:t>
-            </w:r>
-            <w:r>
-              <w:t xml:space="preserve"> Virgin gave birth to Him, like everyone else, but as God as well as man.</w:t>
+              <w:t>For the Incorporeal was incarnate, and the Virgin gave birth to Him, like everyone else, but as God as well as man.</w:t>
             </w:r>
           </w:p>
         </w:tc>
@@ -228,7 +219,7 @@
           </w:tcPr>
           <w:p>
             <w:pPr>
-              <w:pStyle w:val="EngHangEnd"/>
+              <w:pStyle w:val="EngHang"/>
             </w:pPr>
             <w:r>
               <w:t>The Incorporeal was incarnate,</w:t>
@@ -236,7 +227,7 @@
           </w:p>
           <w:p>
             <w:pPr>
-              <w:pStyle w:val="EngHangEnd"/>
+              <w:pStyle w:val="EngHang"/>
             </w:pPr>
             <w:r>
               <w:t>And the Virgin bore Him,</w:t>
@@ -244,7 +235,7 @@
           </w:p>
           <w:p>
             <w:pPr>
-              <w:pStyle w:val="EngHangEnd"/>
+              <w:pStyle w:val="EngHang"/>
             </w:pPr>
             <w:r>
               <w:t>After the manner of mankind,</w:t>
@@ -277,33 +268,33 @@
           </w:tcPr>
           <w:p>
             <w:pPr>
+              <w:pStyle w:val="CopticVersemulti-line"/>
+            </w:pPr>
+            <w:r>
+              <w:t>Ⲃⲏⲑⲗⲉⲉⲙ ⲑ̀ⲃⲁⲕⲓ ⲛ̀Ⲇⲁⲩⲓⲇ:</w:t>
+            </w:r>
+          </w:p>
+          <w:p>
+            <w:pPr>
+              <w:pStyle w:val="CopticVersemulti-line"/>
+            </w:pPr>
+            <w:r>
+              <w:t>Ϣⲟⲩϣⲟⲩ ⲙ̀ⲙⲟⲥ ϧⲉⲛ ⲟⲩⲑⲉⲗⲏⲗ:</w:t>
+            </w:r>
+          </w:p>
+          <w:p>
+            <w:pPr>
+              <w:pStyle w:val="CopticVersemulti-line"/>
+            </w:pPr>
+            <w:r>
+              <w:t>Ϫⲉ ⲁⲥϥⲁⲓ ⲥⲱⲙⲁⲧⲓⲕⲟⲥ:</w:t>
+            </w:r>
+          </w:p>
+          <w:p>
+            <w:pPr>
               <w:pStyle w:val="CopticHangingVerse"/>
             </w:pPr>
             <w:r>
-              <w:t>Ⲃⲏⲑⲗⲉⲉⲙ ⲑ̀ⲃⲁⲕⲓ ⲛ̀Ⲇⲁⲩⲓⲇ:</w:t>
-            </w:r>
-          </w:p>
-          <w:p>
-            <w:pPr>
-              <w:pStyle w:val="CopticHangingVerse"/>
-            </w:pPr>
-            <w:r>
-              <w:t>Ϣⲟⲩϣⲟⲩ ⲙ̀ⲙⲟⲥ ϧⲉⲛ ⲟⲩⲑⲉⲗⲏⲗ:</w:t>
-            </w:r>
-          </w:p>
-          <w:p>
-            <w:pPr>
-              <w:pStyle w:val="CopticHangingVerse"/>
-            </w:pPr>
-            <w:r>
-              <w:t>Ϫⲉ ⲁⲥϥⲁⲓ ⲥⲱⲙⲁⲧⲓⲕⲟⲥ:</w:t>
-            </w:r>
-          </w:p>
-          <w:p>
-            <w:pPr>
-              <w:pStyle w:val="CopticHangingVerse"/>
-            </w:pPr>
-            <w:r>
               <w:t>ϧⲁ ⲫⲏⲉⲧ ϩⲓϫⲉⲛ ⲛⲓⲭⲉⲣⲟⲩⲃⲓⲙ.</w:t>
             </w:r>
           </w:p>
@@ -329,7 +320,7 @@
           </w:tcPr>
           <w:p>
             <w:pPr>
-              <w:pStyle w:val="EngHangEnd"/>
+              <w:pStyle w:val="EngHang"/>
             </w:pPr>
             <w:r>
               <w:t>Bethlehem, the city of David</w:t>
@@ -337,7 +328,7 @@
           </w:p>
           <w:p>
             <w:pPr>
-              <w:pStyle w:val="EngHangEnd"/>
+              <w:pStyle w:val="EngHang"/>
             </w:pPr>
             <w:r>
               <w:t>Boasts with rejoicing,</w:t>
@@ -345,18 +336,10 @@
           </w:p>
           <w:p>
             <w:pPr>
-              <w:pStyle w:val="EngHangEnd"/>
-            </w:pPr>
-            <w:r>
-              <w:t xml:space="preserve">For it has received into </w:t>
-            </w:r>
-            <w:proofErr w:type="spellStart"/>
-            <w:r>
-              <w:t>he</w:t>
-            </w:r>
-            <w:proofErr w:type="spellEnd"/>
-            <w:r>
-              <w:t xml:space="preserve"> flesh</w:t>
+              <w:pStyle w:val="EngHang"/>
+            </w:pPr>
+            <w:r>
+              <w:t>For it has received into the flesh</w:t>
             </w:r>
           </w:p>
           <w:p>
@@ -418,34 +401,33 @@
           </w:tcPr>
           <w:p>
             <w:pPr>
+              <w:pStyle w:val="CopticVersemulti-line"/>
+            </w:pPr>
+            <w:r>
+              <w:t>Ⲫⲏⲉⲧϣⲟⲡ ⲫⲏⲉⲑⲛⲁϥϣⲟⲡ:</w:t>
+            </w:r>
+          </w:p>
+          <w:p>
+            <w:pPr>
+              <w:pStyle w:val="CopticVersemulti-line"/>
+            </w:pPr>
+            <w:r>
+              <w:t>ⲟⲩⲟϩ ⲡⲓⲣⲉϥⲥⲱⲛⲧ ⲙ̀ⲙⲁⲩⲁⲧϥ:</w:t>
+            </w:r>
+          </w:p>
+          <w:p>
+            <w:pPr>
+              <w:pStyle w:val="CopticVersemulti-line"/>
+            </w:pPr>
+            <w:r>
+              <w:t>ⲫⲏⲉⲧⲥⲱⲗⲡ ⲛ̀ⲥ̀ⲛⲁⲩϩ ⲛ̀ⲧⲉ ⲫ̀ⲛⲟⲃⲓ:</w:t>
+            </w:r>
+          </w:p>
+          <w:p>
+            <w:pPr>
               <w:pStyle w:val="CopticHangingVerse"/>
             </w:pPr>
             <w:r>
-              <w:t>Ⲫⲏⲉⲧϣⲟⲡ ⲫⲏⲉⲑⲛⲁϥϣⲟⲡ:</w:t>
-            </w:r>
-          </w:p>
-          <w:p>
-            <w:pPr>
-              <w:pStyle w:val="CopticHangingVerse"/>
-            </w:pPr>
-            <w:r>
-              <w:t>ⲟⲩⲟϩ ⲡⲓⲣⲉϥⲥⲱⲛⲧ ⲙ̀ⲙⲁⲩⲁⲧϥ:</w:t>
-            </w:r>
-          </w:p>
-          <w:p>
-            <w:pPr>
-              <w:pStyle w:val="CopticHangingVerse"/>
-            </w:pPr>
-            <w:r>
-              <w:lastRenderedPageBreak/>
-              <w:t>ⲫⲏⲉⲧⲥⲱⲗⲡ ⲛ̀ⲥ̀ⲛⲁⲩϩ ⲛ̀ⲧⲉ ⲫ̀ⲛⲟⲃⲓ:</w:t>
-            </w:r>
-          </w:p>
-          <w:p>
-            <w:pPr>
-              <w:pStyle w:val="CopticHangingVerse"/>
-            </w:pPr>
-            <w:r>
               <w:t>ⲁⲩⲕⲟⲩⲗⲱⲗϥ ⲛ̀ϩⲁⲛⲧⲱⲓⲥⲓ.</w:t>
             </w:r>
           </w:p>
@@ -456,7 +438,6 @@
           </w:tcPr>
           <w:p>
             <w:r>
-              <w:lastRenderedPageBreak/>
               <w:t>THE BEING before the ages, the only Creator, the destroyer of the bond of sin, was wrapped in sackcloth.</w:t>
             </w:r>
           </w:p>
@@ -467,34 +448,33 @@
           </w:tcPr>
           <w:p>
             <w:pPr>
+              <w:pStyle w:val="EngHang"/>
+            </w:pPr>
+            <w:r>
+              <w:t>He Who IS,  Who was,</w:t>
+            </w:r>
+          </w:p>
+          <w:p>
+            <w:pPr>
+              <w:pStyle w:val="EngHang"/>
+            </w:pPr>
+            <w:r>
+              <w:t>The only Creator,</w:t>
+            </w:r>
+          </w:p>
+          <w:p>
+            <w:pPr>
+              <w:pStyle w:val="EngHang"/>
+            </w:pPr>
+            <w:r>
+              <w:t>Who breaks the bonds of sin,</w:t>
+            </w:r>
+          </w:p>
+          <w:p>
+            <w:pPr>
               <w:pStyle w:val="EngHangEnd"/>
             </w:pPr>
             <w:r>
-              <w:t>He Who IS,  Who was,</w:t>
-            </w:r>
-          </w:p>
-          <w:p>
-            <w:pPr>
-              <w:pStyle w:val="EngHangEnd"/>
-            </w:pPr>
-            <w:r>
-              <w:lastRenderedPageBreak/>
-              <w:t>The only Creator,</w:t>
-            </w:r>
-          </w:p>
-          <w:p>
-            <w:pPr>
-              <w:pStyle w:val="EngHangEnd"/>
-            </w:pPr>
-            <w:r>
-              <w:t>Who breaks the bonds of sin,</w:t>
-            </w:r>
-          </w:p>
-          <w:p>
-            <w:pPr>
-              <w:pStyle w:val="EngHangEnd"/>
-            </w:pPr>
-            <w:r>
               <w:t>Was bound in swaddling clothes.</w:t>
             </w:r>
           </w:p>
@@ -508,7 +488,6 @@
               <w:pStyle w:val="hymn"/>
             </w:pPr>
             <w:r>
-              <w:lastRenderedPageBreak/>
               <w:t>He Who is, Who was,</w:t>
             </w:r>
           </w:p>
@@ -550,16 +529,15 @@
           </w:tcPr>
           <w:p>
             <w:pPr>
-              <w:pStyle w:val="CopticHangingVerse"/>
-            </w:pPr>
-            <w:r>
-              <w:lastRenderedPageBreak/>
+              <w:pStyle w:val="CopticVersemulti-line"/>
+            </w:pPr>
+            <w:r>
               <w:t>Ϯⲡⲉⲣⲑⲉⲛⲟⲥ Ⲙⲁⲣⲓⲁⲙ:</w:t>
             </w:r>
           </w:p>
           <w:p>
             <w:pPr>
-              <w:pStyle w:val="CopticHangingVerse"/>
+              <w:pStyle w:val="CopticVersemulti-line"/>
             </w:pPr>
             <w:r>
               <w:t>ⲛⲉⲙ Ⲓⲱⲥⲏⲫ ⲛⲉⲙ Ⲥⲁⲗⲟⲩⲙⲏ:</w:t>
@@ -567,7 +545,7 @@
           </w:p>
           <w:p>
             <w:pPr>
-              <w:pStyle w:val="CopticHangingVerse"/>
+              <w:pStyle w:val="CopticVersemulti-line"/>
             </w:pPr>
             <w:r>
               <w:t>ⲁⲩⲉⲣϣ̀ⲫⲓⲣⲓ ⲉ̀ⲙⲁϣⲱ:</w:t>
@@ -603,7 +581,7 @@
           </w:tcPr>
           <w:p>
             <w:pPr>
-              <w:pStyle w:val="EngHangEnd"/>
+              <w:pStyle w:val="EngHang"/>
             </w:pPr>
             <w:r>
               <w:t>The Virgin Mary,</w:t>
@@ -611,7 +589,7 @@
           </w:p>
           <w:p>
             <w:pPr>
-              <w:pStyle w:val="EngHangEnd"/>
+              <w:pStyle w:val="EngHang"/>
             </w:pPr>
             <w:r>
               <w:t>Joseph, and Salome</w:t>
@@ -619,7 +597,7 @@
           </w:p>
           <w:p>
             <w:pPr>
-              <w:pStyle w:val="EngHangEnd"/>
+              <w:pStyle w:val="EngHang"/>
             </w:pPr>
             <w:r>
               <w:t>Wondered greatly</w:t>
@@ -684,33 +662,34 @@
           </w:tcPr>
           <w:p>
             <w:pPr>
+              <w:pStyle w:val="CopticVersemulti-line"/>
+            </w:pPr>
+            <w:r>
+              <w:lastRenderedPageBreak/>
+              <w:t>Ⲛⲓⲥ̀ⲧⲣⲁⲧⲓⲁ̀ ⲛ̀ⲧⲉ ⲛⲓⲫⲏⲟⲩⲓ̀:</w:t>
+            </w:r>
+          </w:p>
+          <w:p>
+            <w:pPr>
+              <w:pStyle w:val="CopticVersemulti-line"/>
+            </w:pPr>
+            <w:r>
+              <w:t>ⲉⲩⲉⲣϩⲩⲙⲛⲟⲥ ϩⲓϫⲉⲛ ⲡⲓⲕⲁϩⲓ:</w:t>
+            </w:r>
+          </w:p>
+          <w:p>
+            <w:pPr>
+              <w:pStyle w:val="CopticVersemulti-line"/>
+            </w:pPr>
+            <w:r>
+              <w:t>ⲉⲩϫⲱ ⲛ̀ⲧⲁⲓϩⲩⲙⲛⲟⲥ ⲉ̄ⲟ̄ⲩ̄:</w:t>
+            </w:r>
+          </w:p>
+          <w:p>
+            <w:pPr>
               <w:pStyle w:val="CopticHangingVerse"/>
             </w:pPr>
             <w:r>
-              <w:t>Ⲛⲓⲥ̀ⲧⲣⲁⲧⲓⲁ̀ ⲛ̀ⲧⲉ ⲛⲓⲫⲏⲟⲩⲓ̀:</w:t>
-            </w:r>
-          </w:p>
-          <w:p>
-            <w:pPr>
-              <w:pStyle w:val="CopticHangingVerse"/>
-            </w:pPr>
-            <w:r>
-              <w:t>ⲉⲩⲉⲣϩⲩⲙⲛⲟⲥ ϩⲓϫⲉⲛ ⲡⲓⲕⲁϩⲓ:</w:t>
-            </w:r>
-          </w:p>
-          <w:p>
-            <w:pPr>
-              <w:pStyle w:val="CopticHangingVerse"/>
-            </w:pPr>
-            <w:r>
-              <w:t>ⲉⲩϫⲱ ⲛ̀ⲧⲁⲓϩⲩⲙⲛⲟⲥ ⲉ̄ⲟ̄ⲩ̄:</w:t>
-            </w:r>
-          </w:p>
-          <w:p>
-            <w:pPr>
-              <w:pStyle w:val="CopticHangingVerse"/>
-            </w:pPr>
-            <w:r>
               <w:t>ⲉⲩⲱϣ ⲉ̀ⲃⲟⲗ ⲉⲩϫⲱ ⲙ̀ⲙⲟⲥ.</w:t>
             </w:r>
           </w:p>
@@ -731,7 +710,7 @@
           </w:tcPr>
           <w:p>
             <w:pPr>
-              <w:pStyle w:val="EngHangEnd"/>
+              <w:pStyle w:val="EngHang"/>
             </w:pPr>
             <w:r>
               <w:t>The heavenly orders,</w:t>
@@ -739,7 +718,7 @@
           </w:p>
           <w:p>
             <w:pPr>
-              <w:pStyle w:val="EngHangEnd"/>
+              <w:pStyle w:val="EngHang"/>
             </w:pPr>
             <w:r>
               <w:t>Singing upon the earth,</w:t>
@@ -747,7 +726,7 @@
           </w:p>
           <w:p>
             <w:pPr>
-              <w:pStyle w:val="EngHangEnd"/>
+              <w:pStyle w:val="EngHang"/>
             </w:pPr>
             <w:r>
               <w:t>This holy hymn</w:t>
@@ -812,34 +791,33 @@
           </w:tcPr>
           <w:p>
             <w:pPr>
+              <w:pStyle w:val="CopticVersemulti-line"/>
+            </w:pPr>
+            <w:r>
+              <w:t>Ϫⲉ ⲟⲩⲱ̀ⲟⲩ ϧⲉⲛ ⲛⲏⲉⲧϭⲟⲥⲓ ⲙ̀Ⲫϯ:</w:t>
+            </w:r>
+          </w:p>
+          <w:p>
+            <w:pPr>
+              <w:pStyle w:val="CopticVersemulti-line"/>
+            </w:pPr>
+            <w:r>
+              <w:t>ⲛⲉⲙ ⲟⲩϩⲓⲣⲏⲛⲏ ϩⲓϫⲉⲛ ⲡⲓⲕⲁϩⲓ:</w:t>
+            </w:r>
+          </w:p>
+          <w:p>
+            <w:pPr>
+              <w:pStyle w:val="CopticVersemulti-line"/>
+            </w:pPr>
+            <w:r>
+              <w:t>ⲛⲉⲙ ⲟⲩϯⲙⲁϯ ϧⲉⲛ ⲛⲓⲣⲱⲙⲓ:</w:t>
+            </w:r>
+          </w:p>
+          <w:p>
+            <w:pPr>
               <w:pStyle w:val="CopticHangingVerse"/>
             </w:pPr>
             <w:r>
-              <w:t>Ϫⲉ ⲟⲩⲱ̀ⲟⲩ ϧⲉⲛ ⲛⲏⲉⲧϭⲟⲥⲓ ⲙ̀Ⲫϯ:</w:t>
-            </w:r>
-          </w:p>
-          <w:p>
-            <w:pPr>
-              <w:pStyle w:val="CopticHangingVerse"/>
-            </w:pPr>
-            <w:r>
-              <w:t>ⲛⲉⲙ ⲟⲩϩⲓⲣⲏⲛⲏ ϩⲓϫⲉⲛ ⲡⲓⲕⲁϩⲓ:</w:t>
-            </w:r>
-          </w:p>
-          <w:p>
-            <w:pPr>
-              <w:pStyle w:val="CopticHangingVerse"/>
-            </w:pPr>
-            <w:r>
-              <w:t>ⲛⲉⲙ ⲟⲩϯⲙⲁϯ ϧⲉⲛ ⲛⲓⲣⲱⲙⲓ:</w:t>
-            </w:r>
-          </w:p>
-          <w:p>
-            <w:pPr>
-              <w:pStyle w:val="CopticHangingVerse"/>
-            </w:pPr>
-            <w:r>
-              <w:lastRenderedPageBreak/>
               <w:t>ϫⲉ ⲁϥⲓ̀ ⲟⲩⲟϩ ⲁϥⲥⲱϯ ⲙ̀ⲙⲟⲛ.</w:t>
             </w:r>
           </w:p>
@@ -850,7 +828,6 @@
           </w:tcPr>
           <w:p>
             <w:r>
-              <w:lastRenderedPageBreak/>
               <w:t>Glory to God in the highest, peace on earth, and good will toward men, for He came and saved us.</w:t>
             </w:r>
           </w:p>
@@ -861,34 +838,33 @@
           </w:tcPr>
           <w:p>
             <w:pPr>
+              <w:pStyle w:val="EngHang"/>
+            </w:pPr>
+            <w:r>
+              <w:t>"Glory to God in the highest,</w:t>
+            </w:r>
+          </w:p>
+          <w:p>
+            <w:pPr>
+              <w:pStyle w:val="EngHang"/>
+            </w:pPr>
+            <w:r>
+              <w:t>Peace on earth</w:t>
+            </w:r>
+          </w:p>
+          <w:p>
+            <w:pPr>
+              <w:pStyle w:val="EngHang"/>
+            </w:pPr>
+            <w:r>
+              <w:t>And goodwill towards men"—</w:t>
+            </w:r>
+          </w:p>
+          <w:p>
+            <w:pPr>
               <w:pStyle w:val="EngHangEnd"/>
             </w:pPr>
             <w:r>
-              <w:t>"Glory to God in the highest,</w:t>
-            </w:r>
-          </w:p>
-          <w:p>
-            <w:pPr>
-              <w:pStyle w:val="EngHangEnd"/>
-            </w:pPr>
-            <w:r>
-              <w:t>Peace on earth</w:t>
-            </w:r>
-          </w:p>
-          <w:p>
-            <w:pPr>
-              <w:pStyle w:val="EngHangEnd"/>
-            </w:pPr>
-            <w:r>
-              <w:t>And goodwill towards men"—</w:t>
-            </w:r>
-          </w:p>
-          <w:p>
-            <w:pPr>
-              <w:pStyle w:val="EngHangEnd"/>
-            </w:pPr>
-            <w:r>
-              <w:lastRenderedPageBreak/>
               <w:t>For He came and saved us.</w:t>
             </w:r>
           </w:p>
@@ -902,7 +878,6 @@
               <w:pStyle w:val="hymn"/>
             </w:pPr>
             <w:r>
-              <w:lastRenderedPageBreak/>
               <w:t>“Glory to God in the highest,</w:t>
             </w:r>
           </w:p>
@@ -944,34 +919,33 @@
           </w:tcPr>
           <w:p>
             <w:pPr>
+              <w:pStyle w:val="CopticVersemulti-line"/>
+            </w:pPr>
+            <w:r>
+              <w:t>Ⲛⲓⲙⲁⲛⲉ̀ⲥⲱⲟⲩ ⲉⲧϧⲉⲛ ⲧ̀ⲕⲟⲓ:</w:t>
+            </w:r>
+          </w:p>
+          <w:p>
+            <w:pPr>
+              <w:pStyle w:val="CopticVersemulti-line"/>
+            </w:pPr>
+            <w:r>
+              <w:t>ⲁⲩⲓ̀ ⲟⲩⲟϩ ⲁⲩⲟⲩⲱϣⲧ ⲙ̀ⲙⲟϥ:</w:t>
+            </w:r>
+          </w:p>
+          <w:p>
+            <w:pPr>
+              <w:pStyle w:val="CopticVersemulti-line"/>
+            </w:pPr>
+            <w:r>
+              <w:t>ⲁⲛⲟⲛ ϩⲱⲛ ⲧⲉⲛⲟⲩⲱϣⲧ ⲙ̀ⲙⲟϥ:</w:t>
+            </w:r>
+          </w:p>
+          <w:p>
+            <w:pPr>
               <w:pStyle w:val="CopticHangingVerse"/>
             </w:pPr>
             <w:r>
-              <w:lastRenderedPageBreak/>
-              <w:t>Ⲛⲓⲙⲁⲛⲉ̀ⲥⲱⲟⲩ ⲉⲧϧⲉⲛ ⲧ̀ⲕⲟⲓ:</w:t>
-            </w:r>
-          </w:p>
-          <w:p>
-            <w:pPr>
-              <w:pStyle w:val="CopticHangingVerse"/>
-            </w:pPr>
-            <w:r>
-              <w:t>ⲁⲩⲓ̀ ⲟⲩⲟϩ ⲁⲩⲟⲩⲱϣⲧ ⲙ̀ⲙⲟϥ:</w:t>
-            </w:r>
-          </w:p>
-          <w:p>
-            <w:pPr>
-              <w:pStyle w:val="CopticHangingVerse"/>
-            </w:pPr>
-            <w:r>
-              <w:t>ⲁⲛⲟⲛ ϩⲱⲛ ⲧⲉⲛⲟⲩⲱϣⲧ ⲙ̀ⲙⲟϥ:</w:t>
-            </w:r>
-          </w:p>
-          <w:p>
-            <w:pPr>
-              <w:pStyle w:val="CopticHangingVerse"/>
-            </w:pPr>
-            <w:r>
               <w:t>ⲟⲩⲟϩ ⲛ̀ⲧⲉⲛⲉⲣⲙⲉⲑⲣⲉ ϧⲁⲣⲟϥ.</w:t>
             </w:r>
           </w:p>
@@ -982,7 +956,15 @@
           </w:tcPr>
           <w:p>
             <w:r>
-              <w:t>The shepherds in the fields, came and worshiped Him, and we too worship Him, and also testify.</w:t>
+              <w:t xml:space="preserve">The shepherds in the </w:t>
+            </w:r>
+            <w:proofErr w:type="gramStart"/>
+            <w:r>
+              <w:t>fields,</w:t>
+            </w:r>
+            <w:proofErr w:type="gramEnd"/>
+            <w:r>
+              <w:t xml:space="preserve"> came and worshiped Him, and we too worship Him, and also testify.</w:t>
             </w:r>
           </w:p>
         </w:tc>
@@ -992,7 +974,7 @@
           </w:tcPr>
           <w:p>
             <w:pPr>
-              <w:pStyle w:val="EngHangEnd"/>
+              <w:pStyle w:val="EngHang"/>
             </w:pPr>
             <w:r>
               <w:t>The shepherds in the field</w:t>
@@ -1000,7 +982,7 @@
           </w:p>
           <w:p>
             <w:pPr>
-              <w:pStyle w:val="EngHangEnd"/>
+              <w:pStyle w:val="EngHang"/>
             </w:pPr>
             <w:r>
               <w:t>Came and worshipped Him.</w:t>
@@ -1008,7 +990,7 @@
           </w:p>
           <w:p>
             <w:pPr>
-              <w:pStyle w:val="EngHangEnd"/>
+              <w:pStyle w:val="EngHang"/>
             </w:pPr>
             <w:r>
               <w:t>And we too worship Him,</w:t>
@@ -1073,25 +1055,25 @@
           </w:tcPr>
           <w:p>
             <w:pPr>
+              <w:pStyle w:val="CopticVersemulti-line"/>
+            </w:pPr>
+            <w:r>
+              <w:t>Ϫⲉ ⲛ̀ⲑⲟϥ ⲁϥⲓ̀ ⲉ̀ⲡⲓⲕⲟⲥⲙⲟⲥ ⲁ̀ⲩⲙⲁⲥϥ ⲉ̀ⲃⲟⲗ ϧⲉⲛ ϯⲡⲁⲣⲑⲉⲟⲛⲥ:</w:t>
+            </w:r>
+          </w:p>
+          <w:p>
+            <w:pPr>
+              <w:pStyle w:val="CopticVersemulti-line"/>
+            </w:pPr>
+            <w:r>
+              <w:t>ⲟⲩⲟϩ ⲁϥⲥⲱϯ ⲙ̀ⲡⲉⲛⲅⲉⲛⲟⲥ:</w:t>
+            </w:r>
+          </w:p>
+          <w:p>
+            <w:pPr>
               <w:pStyle w:val="CopticHangingVerse"/>
             </w:pPr>
             <w:r>
-              <w:t>Ϫⲉ ⲛ̀ⲑⲟϥ ⲁϥⲓ̀ ⲉ̀ⲡⲓⲕⲟⲥⲙⲟⲥ ⲁ̀ⲩⲙⲁⲥϥ ⲉ̀ⲃⲟⲗ ϧⲉⲛ ϯⲡⲁⲣⲑⲉⲟⲛⲥ:</w:t>
-            </w:r>
-          </w:p>
-          <w:p>
-            <w:pPr>
-              <w:pStyle w:val="CopticHangingVerse"/>
-            </w:pPr>
-            <w:r>
-              <w:t>ⲟⲩⲟϩ ⲁϥⲥⲱϯ ⲙ̀ⲡⲉⲛⲅⲉⲛⲟⲥ:</w:t>
-            </w:r>
-          </w:p>
-          <w:p>
-            <w:pPr>
-              <w:pStyle w:val="CopticHangingVerse"/>
-            </w:pPr>
-            <w:r>
               <w:t>ⲉ̀ⲃⲟⲗ ϩⲁ ⲡⲓⲇⲓⲁ̀ⲃⲟⲗⲟⲥ ⲉⲧϩⲱⲟⲩ.</w:t>
             </w:r>
           </w:p>
@@ -1112,7 +1094,7 @@
           </w:tcPr>
           <w:p>
             <w:pPr>
-              <w:pStyle w:val="EngHangEnd"/>
+              <w:pStyle w:val="EngHang"/>
             </w:pPr>
             <w:r>
               <w:t>That He came into the world,</w:t>
@@ -1120,7 +1102,7 @@
           </w:p>
           <w:p>
             <w:pPr>
-              <w:pStyle w:val="EngHangEnd"/>
+              <w:pStyle w:val="EngHang"/>
             </w:pPr>
             <w:r>
               <w:t>And was born of the Virgin,</w:t>
@@ -1128,7 +1110,7 @@
           </w:p>
           <w:p>
             <w:pPr>
-              <w:pStyle w:val="EngHangEnd"/>
+              <w:pStyle w:val="EngHang"/>
             </w:pPr>
             <w:r>
               <w:t>And saved our race</w:t>
@@ -1193,33 +1175,33 @@
           </w:tcPr>
           <w:p>
             <w:pPr>
+              <w:pStyle w:val="CopticVersemulti-line"/>
+            </w:pPr>
+            <w:r>
+              <w:t>Ⲧⲉⲛϩⲱⲥ ⲉ̀ⲣⲟϥ ⲧⲉⲛϯⲱ̀ⲟⲩ ⲛⲁϥ:</w:t>
+            </w:r>
+          </w:p>
+          <w:p>
+            <w:pPr>
+              <w:pStyle w:val="CopticVersemulti-line"/>
+            </w:pPr>
+            <w:r>
+              <w:t>ⲧⲉⲛⲉⲣϩⲟⲩⲟ̀ ϭⲓⲥⲓ ⲙ̀ⲙⲟⲫ:</w:t>
+            </w:r>
+          </w:p>
+          <w:p>
+            <w:pPr>
+              <w:pStyle w:val="CopticVersemulti-line"/>
+            </w:pPr>
+            <w:r>
+              <w:t>ϩⲱⲥ ⲁ̀ⲅⲁⲑⲟⲥ ⲟⲩⲟϩ ⲙ̀ⲙⲁⲓⲣⲱⲙⲓ:</w:t>
+            </w:r>
+          </w:p>
+          <w:p>
+            <w:pPr>
               <w:pStyle w:val="CopticHangingVerse"/>
             </w:pPr>
             <w:r>
-              <w:t>Ⲧⲉⲛϩⲱⲥ ⲉ̀ⲣⲟϥ ⲧⲉⲛϯⲱ̀ⲟⲩ ⲛⲁϥ:</w:t>
-            </w:r>
-          </w:p>
-          <w:p>
-            <w:pPr>
-              <w:pStyle w:val="CopticHangingVerse"/>
-            </w:pPr>
-            <w:r>
-              <w:t>ⲧⲉⲛⲉⲣϩⲟⲩⲟ̀ ϭⲓⲥⲓ ⲙ̀ⲙⲟⲫ:</w:t>
-            </w:r>
-          </w:p>
-          <w:p>
-            <w:pPr>
-              <w:pStyle w:val="CopticHangingVerse"/>
-            </w:pPr>
-            <w:r>
-              <w:t>ϩⲱⲥ ⲁ̀ⲅⲁⲑⲟⲥ ⲟⲩⲟϩ ⲙ̀ⲙⲁⲓⲣⲱⲙⲓ:</w:t>
-            </w:r>
-          </w:p>
-          <w:p>
-            <w:pPr>
-              <w:pStyle w:val="CopticHangingVerse"/>
-            </w:pPr>
-            <w:r>
               <w:t>ⲛⲁⲓ ⲛⲁⲛ ⲕⲁⲧⲁ ⲡⲉⲕⲛⲓϣϯ ⲛ̀ⲛⲁⲓ.</w:t>
             </w:r>
           </w:p>
@@ -1240,17 +1222,57 @@
           </w:tcPr>
           <w:p>
             <w:pPr>
+              <w:pStyle w:val="EngHang"/>
+            </w:pPr>
+            <w:r>
+              <w:t>We praise Him and glorify Him,</w:t>
+            </w:r>
+          </w:p>
+          <w:p>
+            <w:pPr>
+              <w:pStyle w:val="EngHang"/>
+            </w:pPr>
+            <w:r>
+              <w:t>And exalt Him above all,</w:t>
+            </w:r>
+          </w:p>
+          <w:p>
+            <w:pPr>
+              <w:pStyle w:val="EngHang"/>
+            </w:pPr>
+            <w:r>
+              <w:t>As a Good One and a Lover of mankind.</w:t>
+            </w:r>
+          </w:p>
+          <w:p>
+            <w:pPr>
               <w:pStyle w:val="EngHangEnd"/>
             </w:pPr>
-            <w:bookmarkStart w:id="0" w:name="_GoBack"/>
-            <w:bookmarkEnd w:id="0"/>
-            <w:r>
+            <w:r>
+              <w:t xml:space="preserve">Have mercy on us according to </w:t>
+            </w:r>
+            <w:r>
+              <w:lastRenderedPageBreak/>
+              <w:t>Your great mercy.</w:t>
+            </w:r>
+          </w:p>
+        </w:tc>
+        <w:tc>
+          <w:tcPr>
+            <w:tcW w:w="1255" w:type="pct"/>
+          </w:tcPr>
+          <w:p>
+            <w:pPr>
+              <w:pStyle w:val="hymn"/>
+            </w:pPr>
+            <w:r>
+              <w:lastRenderedPageBreak/>
               <w:t>We praise Him and glorify Him,</w:t>
             </w:r>
           </w:p>
           <w:p>
             <w:pPr>
-              <w:pStyle w:val="EngHangEnd"/>
+              <w:pStyle w:val="hymn"/>
             </w:pPr>
             <w:r>
               <w:t>And exalt Him above all,</w:t>
@@ -1258,7 +1280,7 @@
           </w:p>
           <w:p>
             <w:pPr>
-              <w:pStyle w:val="EngHangEnd"/>
+              <w:pStyle w:val="hymn"/>
             </w:pPr>
             <w:r>
               <w:t>As a Good One and a Lover of mankind.</w:t>
@@ -1266,43 +1288,6 @@
           </w:p>
           <w:p>
             <w:pPr>
-              <w:pStyle w:val="EngHangEnd"/>
-            </w:pPr>
-            <w:r>
-              <w:t>Have mercy on us according to Your great mercy.</w:t>
-            </w:r>
-          </w:p>
-        </w:tc>
-        <w:tc>
-          <w:tcPr>
-            <w:tcW w:w="1255" w:type="pct"/>
-          </w:tcPr>
-          <w:p>
-            <w:pPr>
-              <w:pStyle w:val="hymn"/>
-            </w:pPr>
-            <w:r>
-              <w:t>We praise Him and glorify Him,</w:t>
-            </w:r>
-          </w:p>
-          <w:p>
-            <w:pPr>
-              <w:pStyle w:val="hymn"/>
-            </w:pPr>
-            <w:r>
-              <w:t>And exalt Him above all,</w:t>
-            </w:r>
-          </w:p>
-          <w:p>
-            <w:pPr>
-              <w:pStyle w:val="hymn"/>
-            </w:pPr>
-            <w:r>
-              <w:t>As a Good One and a Lover of mankind.</w:t>
-            </w:r>
-          </w:p>
-          <w:p>
-            <w:pPr>
               <w:ind w:left="196" w:hanging="196"/>
             </w:pPr>
             <w:r>
@@ -1311,6 +1296,7 @@
           </w:p>
         </w:tc>
       </w:tr>
+      <w:bookmarkEnd w:id="0"/>
     </w:tbl>
     <w:p>
       <w:pPr>
@@ -1328,7 +1314,7 @@
 </file>
 
 <file path=word/endnotes.xml><?xml version="1.0" encoding="utf-8"?>
-<w:endnotes xmlns:ve="http://schemas.openxmlformats.org/markup-compatibility/2006" xmlns:o="urn:schemas-microsoft-com:office:office" xmlns:r="http://schemas.openxmlformats.org/officeDocument/2006/relationships" xmlns:m="http://schemas.openxmlformats.org/officeDocument/2006/math" xmlns:v="urn:schemas-microsoft-com:vml" xmlns:wp="http://schemas.openxmlformats.org/drawingml/2006/wordprocessingDrawing" xmlns:w10="urn:schemas-microsoft-com:office:word" xmlns:w="http://schemas.openxmlformats.org/wordprocessingml/2006/main" xmlns:wne="http://schemas.microsoft.com/office/word/2006/wordml">
+<w:endnotes xmlns:wpc="http://schemas.microsoft.com/office/word/2010/wordprocessingCanvas" xmlns:mc="http://schemas.openxmlformats.org/markup-compatibility/2006" xmlns:o="urn:schemas-microsoft-com:office:office" xmlns:r="http://schemas.openxmlformats.org/officeDocument/2006/relationships" xmlns:m="http://schemas.openxmlformats.org/officeDocument/2006/math" xmlns:v="urn:schemas-microsoft-com:vml" xmlns:wp14="http://schemas.microsoft.com/office/word/2010/wordprocessingDrawing" xmlns:wp="http://schemas.openxmlformats.org/drawingml/2006/wordprocessingDrawing" xmlns:w10="urn:schemas-microsoft-com:office:word" xmlns:w="http://schemas.openxmlformats.org/wordprocessingml/2006/main" xmlns:w14="http://schemas.microsoft.com/office/word/2010/wordml" xmlns:wpg="http://schemas.microsoft.com/office/word/2010/wordprocessingGroup" xmlns:wpi="http://schemas.microsoft.com/office/word/2010/wordprocessingInk" xmlns:wne="http://schemas.microsoft.com/office/word/2006/wordml" xmlns:wps="http://schemas.microsoft.com/office/word/2010/wordprocessingShape" mc:Ignorable="w14 wp14">
   <w:endnote w:type="separator" w:id="-1">
     <w:p>
       <w:pPr>
@@ -1353,7 +1339,7 @@
 </file>
 
 <file path=word/footnotes.xml><?xml version="1.0" encoding="utf-8"?>
-<w:footnotes xmlns:ve="http://schemas.openxmlformats.org/markup-compatibility/2006" xmlns:o="urn:schemas-microsoft-com:office:office" xmlns:r="http://schemas.openxmlformats.org/officeDocument/2006/relationships" xmlns:m="http://schemas.openxmlformats.org/officeDocument/2006/math" xmlns:v="urn:schemas-microsoft-com:vml" xmlns:wp="http://schemas.openxmlformats.org/drawingml/2006/wordprocessingDrawing" xmlns:w10="urn:schemas-microsoft-com:office:word" xmlns:w="http://schemas.openxmlformats.org/wordprocessingml/2006/main" xmlns:wne="http://schemas.microsoft.com/office/word/2006/wordml">
+<w:footnotes xmlns:wpc="http://schemas.microsoft.com/office/word/2010/wordprocessingCanvas" xmlns:mc="http://schemas.openxmlformats.org/markup-compatibility/2006" xmlns:o="urn:schemas-microsoft-com:office:office" xmlns:r="http://schemas.openxmlformats.org/officeDocument/2006/relationships" xmlns:m="http://schemas.openxmlformats.org/officeDocument/2006/math" xmlns:v="urn:schemas-microsoft-com:vml" xmlns:wp14="http://schemas.microsoft.com/office/word/2010/wordprocessingDrawing" xmlns:wp="http://schemas.openxmlformats.org/drawingml/2006/wordprocessingDrawing" xmlns:w10="urn:schemas-microsoft-com:office:word" xmlns:w="http://schemas.openxmlformats.org/wordprocessingml/2006/main" xmlns:w14="http://schemas.microsoft.com/office/word/2010/wordml" xmlns:wpg="http://schemas.microsoft.com/office/word/2010/wordprocessingGroup" xmlns:wpi="http://schemas.microsoft.com/office/word/2010/wordprocessingInk" xmlns:wne="http://schemas.microsoft.com/office/word/2006/wordml" xmlns:wps="http://schemas.microsoft.com/office/word/2010/wordprocessingShape" mc:Ignorable="w14 wp14">
   <w:footnote w:type="separator" w:id="-1">
     <w:p>
       <w:pPr>
@@ -1378,7 +1364,7 @@
 </file>
 
 <file path=word/styles.xml><?xml version="1.0" encoding="utf-8"?>
-<w:styles xmlns:r="http://schemas.openxmlformats.org/officeDocument/2006/relationships" xmlns:w="http://schemas.openxmlformats.org/wordprocessingml/2006/main">
+<w:styles xmlns:mc="http://schemas.openxmlformats.org/markup-compatibility/2006" xmlns:r="http://schemas.openxmlformats.org/officeDocument/2006/relationships" xmlns:w="http://schemas.openxmlformats.org/wordprocessingml/2006/main" xmlns:w14="http://schemas.microsoft.com/office/word/2010/wordml" mc:Ignorable="w14">
   <w:docDefaults>
     <w:rPrDefault>
       <w:rPr>
@@ -1579,7 +1565,6 @@
     <w:uiPriority w:val="99"/>
     <w:semiHidden/>
     <w:unhideWhenUsed/>
-    <w:qFormat/>
     <w:tblPr>
       <w:tblInd w:w="0" w:type="dxa"/>
       <w:tblCellMar>
@@ -1620,7 +1605,6 @@
       <w:spacing w:after="0" w:line="240" w:lineRule="auto"/>
     </w:pPr>
     <w:tblPr>
-      <w:tblInd w:w="0" w:type="dxa"/>
       <w:tblBorders>
         <w:top w:val="single" w:sz="4" w:space="0" w:color="auto"/>
         <w:left w:val="single" w:sz="4" w:space="0" w:color="auto"/>
@@ -1629,12 +1613,6 @@
         <w:insideH w:val="single" w:sz="4" w:space="0" w:color="auto"/>
         <w:insideV w:val="single" w:sz="4" w:space="0" w:color="auto"/>
       </w:tblBorders>
-      <w:tblCellMar>
-        <w:top w:w="0" w:type="dxa"/>
-        <w:left w:w="108" w:type="dxa"/>
-        <w:bottom w:w="0" w:type="dxa"/>
-        <w:right w:w="108" w:type="dxa"/>
-      </w:tblCellMar>
     </w:tblPr>
   </w:style>
   <w:style w:type="paragraph" w:customStyle="1" w:styleId="Coptic">
@@ -2516,7 +2494,7 @@
 </file>
 
 <file path=customXml/itemProps1.xml><?xml version="1.0" encoding="utf-8"?>
-<ds:datastoreItem xmlns:ds="http://schemas.openxmlformats.org/officeDocument/2006/customXml" ds:itemID="{705C9A53-7B74-447B-B4E2-A9705C596A44}">
+<ds:datastoreItem xmlns:ds="http://schemas.openxmlformats.org/officeDocument/2006/customXml" ds:itemID="{B0AEFA23-F626-4A5C-9A73-94E471192419}">
   <ds:schemaRefs>
     <ds:schemaRef ds:uri="http://schemas.openxmlformats.org/officeDocument/2006/bibliography"/>
   </ds:schemaRefs>

</xml_diff>